<commit_message>
Adds cards with number of countries/states/friends in the home page
</commit_message>
<xml_diff>
--- a/Carolina_Alves_DR3_AT.docx
+++ b/Carolina_Alves_DR3_AT.docx
@@ -622,11 +622,7 @@
           </mc:Choice>
           <mc:Fallback>
             <w:pict>
-              <v:shapetype w14:anchorId="2CBDF187" id="_x0000_t202" coordsize="21600,21600" o:spt="202" path="m,l,21600r21600,l21600,xe">
-                <v:stroke joinstyle="miter"/>
-                <v:path gradientshapeok="t" o:connecttype="rect"/>
-              </v:shapetype>
-              <v:shape id="Text Box 66" o:spid="_x0000_s1028" type="#_x0000_t202" style="position:absolute;left:0;text-align:left;margin-left:85.05pt;margin-top:422.4pt;width:453.55pt;height:306.8pt;z-index:251660800;visibility:visible;mso-wrap-style:square;mso-width-percent:0;mso-height-percent:0;mso-wrap-distance-left:9pt;mso-wrap-distance-top:0;mso-wrap-distance-right:9pt;mso-wrap-distance-bottom:0;mso-position-horizontal:absolute;mso-position-horizontal-relative:page;mso-position-vertical:absolute;mso-position-vertical-relative:page;mso-width-percent:0;mso-height-percent:0;mso-width-relative:page;mso-height-relative:page;v-text-anchor:top" o:gfxdata="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" o:allowoverlap="f" stroked="f">
+              <v:shape w14:anchorId="2CBDF187" id="Text Box 66" o:spid="_x0000_s1028" type="#_x0000_t202" style="position:absolute;left:0;text-align:left;margin-left:85.05pt;margin-top:422.4pt;width:453.55pt;height:306.8pt;z-index:251660800;visibility:visible;mso-wrap-style:square;mso-width-percent:0;mso-height-percent:0;mso-wrap-distance-left:9pt;mso-wrap-distance-top:0;mso-wrap-distance-right:9pt;mso-wrap-distance-bottom:0;mso-position-horizontal:absolute;mso-position-horizontal-relative:page;mso-position-vertical:absolute;mso-position-vertical-relative:page;mso-width-percent:0;mso-height-percent:0;mso-width-relative:page;mso-height-relative:page;v-text-anchor:top" o:gfxdata="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" o:allowoverlap="f" stroked="f">
                 <v:textbox inset="0,0,0,0">
                   <w:txbxContent>
                     <w:p>
@@ -1680,7 +1676,71 @@
         <w:fldChar w:fldCharType="begin"/>
       </w:r>
       <w:r>
-        <w:instrText xml:space="preserve"> PAGEREF _Toc130049762 \h </w:instrText>
+        <w:instrText xml:space="preserve"> PAGEREF _Toc132128996 \h </w:instrText>
+      </w:r>
+      <w:r>
+        <w:fldChar w:fldCharType="separate"/>
+      </w:r>
+      <w:r>
+        <w:t>3</w:t>
+      </w:r>
+      <w:r>
+        <w:fldChar w:fldCharType="end"/>
+      </w:r>
+    </w:p>
+    <w:p>
+      <w:pPr>
+        <w:pStyle w:val="Sumrio1"/>
+        <w:rPr>
+          <w:rFonts w:asciiTheme="minorHAnsi" w:eastAsiaTheme="minorEastAsia" w:hAnsiTheme="minorHAnsi" w:cstheme="minorBidi"/>
+          <w:snapToGrid/>
+          <w:sz w:val="22"/>
+          <w:szCs w:val="22"/>
+        </w:rPr>
+      </w:pPr>
+      <w:r>
+        <w:t>Aplicação</w:t>
+      </w:r>
+      <w:r>
+        <w:tab/>
+      </w:r>
+      <w:r>
+        <w:fldChar w:fldCharType="begin"/>
+      </w:r>
+      <w:r>
+        <w:instrText xml:space="preserve"> PAGEREF _Toc132128997 \h </w:instrText>
+      </w:r>
+      <w:r>
+        <w:fldChar w:fldCharType="separate"/>
+      </w:r>
+      <w:r>
+        <w:t>3</w:t>
+      </w:r>
+      <w:r>
+        <w:fldChar w:fldCharType="end"/>
+      </w:r>
+    </w:p>
+    <w:p>
+      <w:pPr>
+        <w:pStyle w:val="Sumrio1"/>
+        <w:rPr>
+          <w:rFonts w:asciiTheme="minorHAnsi" w:eastAsiaTheme="minorEastAsia" w:hAnsiTheme="minorHAnsi" w:cstheme="minorBidi"/>
+          <w:snapToGrid/>
+          <w:sz w:val="22"/>
+          <w:szCs w:val="22"/>
+        </w:rPr>
+      </w:pPr>
+      <w:r>
+        <w:t>Swaggers</w:t>
+      </w:r>
+      <w:r>
+        <w:tab/>
+      </w:r>
+      <w:r>
+        <w:fldChar w:fldCharType="begin"/>
+      </w:r>
+      <w:r>
+        <w:instrText xml:space="preserve"> PAGEREF _Toc132128998 \h </w:instrText>
       </w:r>
       <w:r>
         <w:fldChar w:fldCharType="separate"/>
@@ -1715,28 +1775,12 @@
       <w:pPr>
         <w:pStyle w:val="Ttulo1"/>
       </w:pPr>
-      <w:bookmarkStart w:id="7" w:name="_Toc130049762"/>
+      <w:bookmarkStart w:id="7" w:name="_Toc132128996"/>
       <w:r>
         <w:lastRenderedPageBreak/>
         <w:t>Código Fonte</w:t>
       </w:r>
       <w:bookmarkEnd w:id="7"/>
-    </w:p>
-    <w:p>
-      <w:pPr>
-        <w:widowControl/>
-        <w:jc w:val="left"/>
-      </w:pPr>
-      <w:r>
-        <w:tab/>
-        <w:t xml:space="preserve"> </w:t>
-      </w:r>
-    </w:p>
-    <w:p>
-      <w:pPr>
-        <w:widowControl/>
-        <w:jc w:val="left"/>
-      </w:pPr>
     </w:p>
     <w:p>
       <w:pPr>
@@ -1759,15 +1803,170 @@
         <w:t>. [</w:t>
       </w:r>
       <w:r>
-        <w:t>https://github.com/carolasilva99/infnet-csharp-azure/tree/master/TP3</w:t>
+        <w:t>https://github.com/carolasilva99/</w:t>
+      </w:r>
+      <w:proofErr w:type="spellStart"/>
+      <w:r>
+        <w:t>infnet</w:t>
+      </w:r>
+      <w:proofErr w:type="spellEnd"/>
+      <w:r>
+        <w:t>-</w:t>
+      </w:r>
+      <w:proofErr w:type="spellStart"/>
+      <w:r>
+        <w:t>csharp</w:t>
+      </w:r>
+      <w:proofErr w:type="spellEnd"/>
+      <w:r>
+        <w:t>-</w:t>
+      </w:r>
+      <w:proofErr w:type="spellStart"/>
+      <w:r>
+        <w:t>azure</w:t>
+      </w:r>
+      <w:proofErr w:type="spellEnd"/>
+      <w:r>
+        <w:t>-AT</w:t>
       </w:r>
       <w:r>
         <w:t>].</w:t>
       </w:r>
+    </w:p>
+    <w:p>
+      <w:pPr>
+        <w:pStyle w:val="Ttulo1"/>
+      </w:pPr>
+      <w:bookmarkStart w:id="8" w:name="_Toc132128997"/>
+      <w:r>
+        <w:t>Aplicação</w:t>
+      </w:r>
+      <w:bookmarkEnd w:id="8"/>
+    </w:p>
+    <w:p>
+      <w:pPr>
+        <w:pStyle w:val="Texto"/>
+      </w:pPr>
+      <w:r>
+        <w:t xml:space="preserve">A aplicação pode ser acessada através </w:t>
+      </w:r>
+      <w:hyperlink r:id="rId12" w:history="1">
+        <w:r>
+          <w:rPr>
+            <w:rStyle w:val="Hyperlink"/>
+          </w:rPr>
+          <w:t>deste link</w:t>
+        </w:r>
+      </w:hyperlink>
+      <w:r>
+        <w:t xml:space="preserve"> [</w:t>
+      </w:r>
+      <w:r>
+        <w:t>https://mvc20230402192937.azurewebsites.net</w:t>
+      </w:r>
+      <w:r>
+        <w:t>].</w:t>
+      </w:r>
+    </w:p>
+    <w:p>
+      <w:pPr>
+        <w:pStyle w:val="Ttulo1"/>
+      </w:pPr>
+      <w:r>
+        <w:tab/>
+      </w:r>
+      <w:bookmarkStart w:id="9" w:name="_Toc132128998"/>
+      <w:proofErr w:type="spellStart"/>
+      <w:r>
+        <w:t>Swaggers</w:t>
+      </w:r>
+      <w:bookmarkEnd w:id="9"/>
+      <w:proofErr w:type="spellEnd"/>
+    </w:p>
+    <w:p>
+      <w:pPr>
+        <w:pStyle w:val="Texto"/>
+      </w:pPr>
+      <w:r>
+        <w:t xml:space="preserve">O </w:t>
+      </w:r>
+      <w:proofErr w:type="spellStart"/>
+      <w:r>
+        <w:t>swagger</w:t>
+      </w:r>
+      <w:proofErr w:type="spellEnd"/>
+      <w:r>
+        <w:t xml:space="preserve"> da API de amigos pode ser acessado </w:t>
+      </w:r>
+      <w:hyperlink r:id="rId13" w:history="1">
+        <w:r>
+          <w:rPr>
+            <w:rStyle w:val="Hyperlink"/>
+          </w:rPr>
+          <w:t>neste link</w:t>
+        </w:r>
+      </w:hyperlink>
+      <w:r>
+        <w:t>. [</w:t>
+      </w:r>
+      <w:r>
+        <w:t>https://friendsapi.azurewebsites.net/index.html</w:t>
+      </w:r>
+      <w:r>
+        <w:t>].</w:t>
+      </w:r>
+    </w:p>
+    <w:p>
+      <w:pPr>
+        <w:pStyle w:val="Texto"/>
+      </w:pPr>
+      <w:r>
+        <w:t xml:space="preserve">O </w:t>
+      </w:r>
+      <w:proofErr w:type="spellStart"/>
+      <w:r>
+        <w:t>swagger</w:t>
+      </w:r>
+      <w:proofErr w:type="spellEnd"/>
+      <w:r>
+        <w:t xml:space="preserve"> da API de países pode ser acessado </w:t>
+      </w:r>
+      <w:hyperlink r:id="rId14" w:history="1">
+        <w:r>
+          <w:rPr>
+            <w:rStyle w:val="Hyperlink"/>
+          </w:rPr>
+          <w:t>neste link</w:t>
+        </w:r>
+      </w:hyperlink>
+      <w:r>
+        <w:t>. [</w:t>
+      </w:r>
+      <w:r>
+        <w:t>https://countriesapi20230402135634.azurewebsites.net/index.html</w:t>
+      </w:r>
+      <w:r>
+        <w:t>]</w:t>
+      </w:r>
+    </w:p>
+    <w:p>
+      <w:pPr>
+        <w:pStyle w:val="Texto"/>
+      </w:pPr>
+    </w:p>
+    <w:p>
+      <w:pPr>
+        <w:pStyle w:val="Texto"/>
+      </w:pPr>
+    </w:p>
+    <w:p>
+      <w:pPr>
+        <w:pStyle w:val="Texto"/>
+      </w:pPr>
     </w:p>
     <w:sectPr>
-      <w:headerReference w:type="even" r:id="rId12"/>
-      <w:headerReference w:type="default" r:id="rId13"/>
+      <w:headerReference w:type="even" r:id="rId15"/>
+      <w:headerReference w:type="default" r:id="rId16"/>
       <w:pgSz w:w="11907" w:h="16840" w:code="9"/>
       <w:pgMar w:top="1701" w:right="1134" w:bottom="1134" w:left="1701" w:header="1134" w:footer="284" w:gutter="0"/>
       <w:pgNumType w:start="3"/>

</xml_diff>